<commit_message>
Change the reward when reaching the max steps to -10000
</commit_message>
<xml_diff>
--- a/papers/notes/Reasons of bad results.docx
+++ b/papers/notes/Reasons of bad results.docx
@@ -1,16 +1,11 @@
 
 <file path=word/document.xml><?xml version="1.0" encoding="utf-8"?>
-<w:document xmlns:wpc="http://schemas.microsoft.com/office/word/2010/wordprocessingCanvas" xmlns:cx="http://schemas.microsoft.com/office/drawing/2014/chartex" xmlns:cx1="http://schemas.microsoft.com/office/drawing/2015/9/8/chartex" xmlns:cx2="http://schemas.microsoft.com/office/drawing/2015/10/21/chartex" xmlns:cx3="http://schemas.microsoft.com/office/drawing/2016/5/9/chartex" xmlns:cx4="http://schemas.microsoft.com/office/drawing/2016/5/10/chartex" xmlns:cx5="http://schemas.microsoft.com/office/drawing/2016/5/11/chartex" xmlns:cx6="http://schemas.microsoft.com/office/drawing/2016/5/12/chartex" xmlns:cx7="http://schemas.microsoft.com/office/drawing/2016/5/13/chartex" xmlns:cx8="http://schemas.microsoft.com/office/drawing/2016/5/14/chartex" xmlns:mc="http://schemas.openxmlformats.org/markup-compatibility/2006" xmlns:aink="http://schemas.microsoft.com/office/drawing/2016/ink" xmlns:am3d="http://schemas.microsoft.com/office/drawing/2017/model3d" xmlns:o="urn:schemas-microsoft-com:office:office" xmlns:oel="http://schemas.microsoft.com/office/2019/extlst" xmlns:r="http://schemas.openxmlformats.org/officeDocument/2006/relationships" xmlns:m="http://schemas.openxmlformats.org/officeDocument/2006/math" xmlns:v="urn:schemas-microsoft-com:vml" xmlns:wp14="http://schemas.microsoft.com/office/word/2010/wordprocessingDrawing" xmlns:wp="http://schemas.openxmlformats.org/drawingml/2006/wordprocessingDrawing" xmlns:w10="urn:schemas-microsoft-com:office:word" xmlns:w="http://schemas.openxmlformats.org/wordprocessingml/2006/main" xmlns:w14="http://schemas.microsoft.com/office/word/2010/wordml" xmlns:w15="http://schemas.microsoft.com/office/word/2012/wordml" xmlns:w16cex="http://schemas.microsoft.com/office/word/2018/wordml/cex" xmlns:w16cid="http://schemas.microsoft.com/office/word/2016/wordml/cid" xmlns:w16="http://schemas.microsoft.com/office/word/2018/wordml" xmlns:w16sdtdh="http://schemas.microsoft.com/office/word/2020/wordml/sdtdatahash" xmlns:w16se="http://schemas.microsoft.com/office/word/2015/wordml/symex" xmlns:wpg="http://schemas.microsoft.com/office/word/2010/wordprocessingGroup" xmlns:wpi="http://schemas.microsoft.com/office/word/2010/wordprocessingInk" xmlns:wne="http://schemas.microsoft.com/office/word/2006/wordml" xmlns:wps="http://schemas.microsoft.com/office/word/2010/wordprocessingShape" mc:Ignorable="w14 w15 w16se w16cid w16 w16cex w16sdtdh wp14">
+<w:document xmlns:wpc="http://schemas.microsoft.com/office/word/2010/wordprocessingCanvas" xmlns:cx="http://schemas.microsoft.com/office/drawing/2014/chartex" xmlns:cx1="http://schemas.microsoft.com/office/drawing/2015/9/8/chartex" xmlns:cx2="http://schemas.microsoft.com/office/drawing/2015/10/21/chartex" xmlns:cx3="http://schemas.microsoft.com/office/drawing/2016/5/9/chartex" xmlns:cx4="http://schemas.microsoft.com/office/drawing/2016/5/10/chartex" xmlns:cx5="http://schemas.microsoft.com/office/drawing/2016/5/11/chartex" xmlns:cx6="http://schemas.microsoft.com/office/drawing/2016/5/12/chartex" xmlns:cx7="http://schemas.microsoft.com/office/drawing/2016/5/13/chartex" xmlns:cx8="http://schemas.microsoft.com/office/drawing/2016/5/14/chartex" xmlns:mc="http://schemas.openxmlformats.org/markup-compatibility/2006" xmlns:aink="http://schemas.microsoft.com/office/drawing/2016/ink" xmlns:am3d="http://schemas.microsoft.com/office/drawing/2017/model3d" xmlns:o="urn:schemas-microsoft-com:office:office" xmlns:oel="http://schemas.microsoft.com/office/2019/extlst" xmlns:r="http://schemas.openxmlformats.org/officeDocument/2006/relationships" xmlns:m="http://schemas.openxmlformats.org/officeDocument/2006/math" xmlns:v="urn:schemas-microsoft-com:vml" xmlns:wp14="http://schemas.microsoft.com/office/word/2010/wordprocessingDrawing" xmlns:wp="http://schemas.openxmlformats.org/drawingml/2006/wordprocessingDrawing" xmlns:w10="urn:schemas-microsoft-com:office:word" xmlns:w="http://schemas.openxmlformats.org/wordprocessingml/2006/main" xmlns:w14="http://schemas.microsoft.com/office/word/2010/wordml" xmlns:w15="http://schemas.microsoft.com/office/word/2012/wordml" xmlns:w16cex="http://schemas.microsoft.com/office/word/2018/wordml/cex" xmlns:w16cid="http://schemas.microsoft.com/office/word/2016/wordml/cid" xmlns:w16="http://schemas.microsoft.com/office/word/2018/wordml" xmlns:w16du="http://schemas.microsoft.com/office/word/2023/wordml/word16du" xmlns:w16sdtdh="http://schemas.microsoft.com/office/word/2020/wordml/sdtdatahash" xmlns:w16se="http://schemas.microsoft.com/office/word/2015/wordml/symex" xmlns:wpg="http://schemas.microsoft.com/office/word/2010/wordprocessingGroup" xmlns:wpi="http://schemas.microsoft.com/office/word/2010/wordprocessingInk" xmlns:wne="http://schemas.microsoft.com/office/word/2006/wordml" xmlns:wps="http://schemas.microsoft.com/office/word/2010/wordprocessingShape" mc:Ignorable="w14 w15 w16se w16cid w16 w16cex w16sdtdh w16du wp14">
   <w:body>
     <w:p>
       <w:r>
-        <w:t xml:space="preserve">Error: Logits contain </w:t>
-      </w:r>
-      <w:proofErr w:type="spellStart"/>
-      <w:r>
-        <w:t>NaNs</w:t>
-      </w:r>
-      <w:proofErr w:type="spellEnd"/>
+        <w:t>Error: Logits contain NaNs</w:t>
+      </w:r>
     </w:p>
     <w:p>
       <w:r>
@@ -29,21 +24,98 @@
         <w:t xml:space="preserve">: </w:t>
       </w:r>
       <w:r>
-        <w:t xml:space="preserve">During the computation of logits (which involve </w:t>
-      </w:r>
-      <w:proofErr w:type="spellStart"/>
-      <w:r>
-        <w:t>softmax</w:t>
-      </w:r>
-      <w:proofErr w:type="spellEnd"/>
-      <w:r>
-        <w:t xml:space="preserve">), very large values might have been generated, leading to </w:t>
-      </w:r>
-      <w:proofErr w:type="spellStart"/>
-      <w:r>
-        <w:t>NaNs</w:t>
-      </w:r>
-      <w:proofErr w:type="spellEnd"/>
+        <w:t>During the computation of logits (which involve softmax), very large values might have been generated, leading to NaNs.</w:t>
+      </w:r>
+    </w:p>
+    <w:p>
+      <w:r>
+        <w:tab/>
+      </w:r>
+      <w:r>
+        <w:tab/>
+      </w:r>
+      <w:r>
+        <w:t xml:space="preserve">Potential </w:t>
+      </w:r>
+      <w:r>
+        <w:t>Solutions:</w:t>
+      </w:r>
+    </w:p>
+    <w:p>
+      <w:r>
+        <w:tab/>
+      </w:r>
+      <w:r>
+        <w:tab/>
+        <w:t xml:space="preserve">(1) </w:t>
+      </w:r>
+      <w:r>
+        <w:t>Gradient clipping</w:t>
+      </w:r>
+      <w:r>
+        <w:t>:</w:t>
+      </w:r>
+    </w:p>
+    <w:p>
+      <w:r>
+        <w:tab/>
+      </w:r>
+      <w:r>
+        <w:tab/>
+      </w:r>
+      <w:r>
+        <w:tab/>
+        <w:t>Definition: C</w:t>
+      </w:r>
+      <w:r>
+        <w:t>lip</w:t>
+      </w:r>
+      <w:r>
+        <w:t xml:space="preserve"> </w:t>
+      </w:r>
+      <w:r>
+        <w:t>the error derivative to a threshold during backward propagation through the network</w:t>
+      </w:r>
+    </w:p>
+    <w:p>
+      <w:r>
+        <w:tab/>
+      </w:r>
+      <w:r>
+        <w:tab/>
+      </w:r>
+      <w:r>
+        <w:tab/>
+      </w:r>
+      <w:r>
+        <w:t>Experiments: Tried to add gradient clipping with values of 1 and 0.5</w:t>
+      </w:r>
+      <w:r>
+        <w:t xml:space="preserve"> in the </w:t>
+      </w:r>
+      <w:r>
+        <w:t>RL4COTrainer</w:t>
+      </w:r>
+      <w:r>
+        <w:t xml:space="preserve">. </w:t>
+      </w:r>
+    </w:p>
+    <w:p>
+      <w:pPr>
+        <w:ind w:left="1440" w:firstLine="720"/>
+      </w:pPr>
+      <w:r>
+        <w:t xml:space="preserve">Result: </w:t>
+      </w:r>
+      <w:r>
+        <w:t>D</w:t>
+      </w:r>
+      <w:r>
+        <w:t>id</w:t>
+      </w:r>
+      <w:r>
+        <w:t xml:space="preserve"> not solve the problem</w:t>
+      </w:r>
       <w:r>
         <w:t>.</w:t>
       </w:r>
@@ -54,7 +126,83 @@
       </w:r>
       <w:r>
         <w:tab/>
-      </w:r>
+        <w:t xml:space="preserve">(2) </w:t>
+      </w:r>
+      <w:r>
+        <w:t>Weight Initialization</w:t>
+      </w:r>
+      <w:r>
+        <w:t>:</w:t>
+      </w:r>
+    </w:p>
+    <w:p>
+      <w:r>
+        <w:tab/>
+      </w:r>
+      <w:r>
+        <w:tab/>
+      </w:r>
+      <w:r>
+        <w:tab/>
+      </w:r>
+      <w:r>
+        <w:t xml:space="preserve">Definition: </w:t>
+      </w:r>
+      <w:r>
+        <w:t>Using a proper weight initialization strategy, such as Xavier or He initialization, can help prevent gradients from becoming too large at the start of training.</w:t>
+      </w:r>
+    </w:p>
+    <w:p>
+      <w:r>
+        <w:tab/>
+      </w:r>
+      <w:r>
+        <w:tab/>
+        <w:t xml:space="preserve">(3) </w:t>
+      </w:r>
+      <w:r>
+        <w:t>Batch Normalization</w:t>
+      </w:r>
+      <w:r>
+        <w:t>:</w:t>
+      </w:r>
+    </w:p>
+    <w:p>
+      <w:r>
+        <w:tab/>
+      </w:r>
+      <w:r>
+        <w:tab/>
+      </w:r>
+      <w:r>
+        <w:tab/>
+      </w:r>
+      <w:r>
+        <w:tab/>
+      </w:r>
+      <w:r>
+        <w:tab/>
+      </w:r>
+      <w:r>
+        <w:tab/>
+      </w:r>
+    </w:p>
+    <w:p/>
+    <w:p>
+      <w:pPr>
+        <w:ind w:firstLine="720"/>
+      </w:pPr>
+      <w:r>
+        <w:t xml:space="preserve">2. </w:t>
+      </w:r>
+      <w:r>
+        <w:t>Numerical Instability in Attention Mechanism: The attention mechanism itself might be causing numerical issues, especially if the softmax temperature is too low.</w:t>
+      </w:r>
+    </w:p>
+    <w:p>
+      <w:pPr>
+        <w:ind w:left="720" w:firstLine="720"/>
+      </w:pPr>
       <w:r>
         <w:t xml:space="preserve">Potential </w:t>
       </w:r>
@@ -63,15 +211,142 @@
       </w:r>
     </w:p>
     <w:p>
-      <w:r>
-        <w:tab/>
-      </w:r>
-      <w:r>
-        <w:tab/>
-        <w:t xml:space="preserve">(1) </w:t>
-      </w:r>
-      <w:r>
-        <w:t>Gradient clipping</w:t>
+      <w:pPr>
+        <w:ind w:left="720" w:firstLine="720"/>
+      </w:pPr>
+      <w:r>
+        <w:t xml:space="preserve">(1) Hyper-tunning the parameters (e.g. </w:t>
+      </w:r>
+      <w:r>
+        <w:t>softmax temperature</w:t>
+      </w:r>
+      <w:r>
+        <w:t>)</w:t>
+      </w:r>
+    </w:p>
+    <w:p>
+      <w:pPr>
+        <w:ind w:left="720" w:firstLine="720"/>
+      </w:pPr>
+    </w:p>
+    <w:p>
+      <w:pPr>
+        <w:ind w:left="720"/>
+      </w:pPr>
+      <w:r>
+        <w:t xml:space="preserve">3. </w:t>
+      </w:r>
+      <w:r>
+        <w:t>AttentionModelPolicy</w:t>
+      </w:r>
+      <w:r>
+        <w:t xml:space="preserve"> class</w:t>
+      </w:r>
+      <w:r>
+        <w:t>, a subclass of AutoregressivePolicy class,</w:t>
+      </w:r>
+      <w:r>
+        <w:t xml:space="preserve"> </w:t>
+      </w:r>
+      <w:r>
+        <w:t xml:space="preserve">has evolved a lot in the newest version. </w:t>
+      </w:r>
+    </w:p>
+    <w:p>
+      <w:pPr>
+        <w:ind w:left="720" w:firstLine="720"/>
+      </w:pPr>
+      <w:hyperlink r:id="rId7" w:history="1">
+        <w:r>
+          <w:rPr>
+            <w:rStyle w:val="Hyperlink"/>
+          </w:rPr>
+          <w:t>https://github.com/ai4co/rl4co/blob/main/rl4co/models/zoo/am/policy.py</w:t>
+        </w:r>
+      </w:hyperlink>
+    </w:p>
+    <w:p>
+      <w:pPr>
+        <w:ind w:left="720" w:firstLine="720"/>
+      </w:pPr>
+      <w:r>
+        <w:t>This could solve the problem because it provides</w:t>
+      </w:r>
+      <w:r>
+        <w:t xml:space="preserve"> more </w:t>
+      </w:r>
+      <w:r>
+        <w:t>parameter</w:t>
+      </w:r>
+      <w:r>
+        <w:t>s</w:t>
+      </w:r>
+      <w:r>
+        <w:t xml:space="preserve"> for tuning</w:t>
+      </w:r>
+      <w:r>
+        <w:t xml:space="preserve">. These parameters are fixed in </w:t>
+      </w:r>
+      <w:r>
+        <w:t xml:space="preserve">the </w:t>
+      </w:r>
+      <w:r>
+        <w:t>current rl4co version</w:t>
+      </w:r>
+      <w:r>
+        <w:t>.</w:t>
+      </w:r>
+    </w:p>
+    <w:p>
+      <w:pPr>
+        <w:ind w:left="720" w:firstLine="720"/>
+      </w:pPr>
+      <w:r>
+        <w:lastRenderedPageBreak/>
+        <w:t>(1) feedforward_hidden: Dimension of the hidden layer in the feedforward network</w:t>
+      </w:r>
+    </w:p>
+    <w:p>
+      <w:pPr>
+        <w:ind w:left="720" w:firstLine="720"/>
+      </w:pPr>
+      <w:r>
+        <w:t>(2) encoder_network: Network to use for the encoder</w:t>
+      </w:r>
+    </w:p>
+    <w:p>
+      <w:pPr>
+        <w:ind w:left="720" w:firstLine="720"/>
+      </w:pPr>
+      <w:r>
+        <w:t>(3) linear_bias_decoder: Whether to use a bias in the linear layer of the decoder</w:t>
+      </w:r>
+    </w:p>
+    <w:p>
+      <w:pPr>
+        <w:ind w:left="720" w:firstLine="720"/>
+      </w:pPr>
+      <w:r>
+        <w:t>(4) out_bias_pointer_attn: Whether to use a bias in the pointer attention</w:t>
+      </w:r>
+    </w:p>
+    <w:p>
+      <w:pPr>
+        <w:ind w:left="720" w:firstLine="720"/>
+      </w:pPr>
+      <w:r>
+        <w:t>(5) check_nan: Whether to check for nan values during decoding</w:t>
+      </w:r>
+    </w:p>
+    <w:p>
+      <w:r>
+        <w:tab/>
+      </w:r>
+    </w:p>
+    <w:p>
+      <w:r>
+        <w:tab/>
+        <w:t>4. Learning Rate is not optimal</w:t>
       </w:r>
       <w:r>
         <w:t>:</w:t>
@@ -84,409 +359,11 @@
       <w:r>
         <w:tab/>
       </w:r>
-      <w:r>
-        <w:tab/>
-        <w:t>Definition: C</w:t>
-      </w:r>
-      <w:r>
-        <w:t>lip</w:t>
-      </w:r>
-      <w:r>
-        <w:t xml:space="preserve"> </w:t>
-      </w:r>
-      <w:r>
-        <w:t>the error derivative to a threshold during backward propagation through the network</w:t>
-      </w:r>
-    </w:p>
-    <w:p>
-      <w:r>
-        <w:tab/>
-      </w:r>
-      <w:r>
-        <w:tab/>
-      </w:r>
-      <w:r>
-        <w:tab/>
-      </w:r>
-      <w:r>
-        <w:t>Experiments: Tried to add gradient clipping with values of 1 and 0.5</w:t>
-      </w:r>
-      <w:r>
-        <w:t xml:space="preserve"> in the </w:t>
-      </w:r>
-      <w:r>
-        <w:t>RL4COTrainer</w:t>
-      </w:r>
-      <w:r>
-        <w:t xml:space="preserve">. </w:t>
-      </w:r>
-    </w:p>
-    <w:p>
-      <w:pPr>
-        <w:ind w:left="1440" w:firstLine="720"/>
-      </w:pPr>
-      <w:r>
-        <w:t xml:space="preserve">Result: </w:t>
-      </w:r>
-      <w:r>
-        <w:t>D</w:t>
-      </w:r>
-      <w:r>
-        <w:t>id</w:t>
-      </w:r>
-      <w:r>
-        <w:t xml:space="preserve"> not solve the problem</w:t>
-      </w:r>
-      <w:r>
-        <w:t>.</w:t>
-      </w:r>
-    </w:p>
-    <w:p>
-      <w:r>
-        <w:tab/>
-      </w:r>
-      <w:r>
-        <w:tab/>
-        <w:t xml:space="preserve">(2) </w:t>
-      </w:r>
-      <w:r>
-        <w:t>Weight Initialization</w:t>
-      </w:r>
-      <w:r>
-        <w:t>:</w:t>
-      </w:r>
-    </w:p>
-    <w:p>
-      <w:r>
-        <w:tab/>
-      </w:r>
-      <w:r>
-        <w:tab/>
-      </w:r>
-      <w:r>
-        <w:tab/>
-      </w:r>
-      <w:r>
-        <w:t xml:space="preserve">Definition: </w:t>
-      </w:r>
-      <w:r>
-        <w:t xml:space="preserve">Using a proper weight initialization strategy, such as Xavier or </w:t>
-      </w:r>
-      <w:proofErr w:type="gramStart"/>
-      <w:r>
-        <w:t>He</w:t>
-      </w:r>
-      <w:proofErr w:type="gramEnd"/>
-      <w:r>
-        <w:t xml:space="preserve"> initialization, can help prevent gradients from becoming too large at the start of training.</w:t>
-      </w:r>
-    </w:p>
-    <w:p>
-      <w:r>
-        <w:tab/>
-      </w:r>
-      <w:r>
-        <w:tab/>
-        <w:t xml:space="preserve">(3) </w:t>
-      </w:r>
-      <w:r>
-        <w:t>Batch Normalization</w:t>
-      </w:r>
-      <w:r>
-        <w:t>:</w:t>
-      </w:r>
-    </w:p>
-    <w:p>
-      <w:r>
-        <w:tab/>
-      </w:r>
-      <w:r>
-        <w:tab/>
-      </w:r>
-      <w:r>
-        <w:tab/>
-      </w:r>
-      <w:r>
-        <w:tab/>
-      </w:r>
-      <w:r>
-        <w:tab/>
-      </w:r>
-      <w:r>
-        <w:tab/>
-      </w:r>
     </w:p>
     <w:p/>
     <w:p>
-      <w:pPr>
-        <w:ind w:firstLine="720"/>
-      </w:pPr>
-      <w:r>
-        <w:t xml:space="preserve">2. </w:t>
-      </w:r>
-      <w:r>
-        <w:t xml:space="preserve">Numerical Instability in Attention Mechanism: The attention mechanism itself might be causing numerical issues, especially if the </w:t>
-      </w:r>
-      <w:proofErr w:type="spellStart"/>
-      <w:r>
-        <w:t>softmax</w:t>
-      </w:r>
-      <w:proofErr w:type="spellEnd"/>
-      <w:r>
-        <w:t xml:space="preserve"> temperature is too low.</w:t>
-      </w:r>
-    </w:p>
-    <w:p>
-      <w:pPr>
-        <w:ind w:left="720" w:firstLine="720"/>
-      </w:pPr>
-      <w:r>
-        <w:t xml:space="preserve">Potential </w:t>
-      </w:r>
-      <w:r>
-        <w:t>Solutions:</w:t>
-      </w:r>
-    </w:p>
-    <w:p>
-      <w:pPr>
-        <w:ind w:left="720" w:firstLine="720"/>
-      </w:pPr>
-      <w:r>
-        <w:t xml:space="preserve">(1) Hyper-tunning the parameters (e.g. </w:t>
-      </w:r>
-      <w:proofErr w:type="spellStart"/>
-      <w:r>
-        <w:t>softmax</w:t>
-      </w:r>
-      <w:proofErr w:type="spellEnd"/>
-      <w:r>
-        <w:t xml:space="preserve"> temperature</w:t>
-      </w:r>
-      <w:r>
-        <w:t>)</w:t>
-      </w:r>
-    </w:p>
-    <w:p>
-      <w:pPr>
-        <w:ind w:left="720" w:firstLine="720"/>
-      </w:pPr>
-    </w:p>
-    <w:p>
-      <w:pPr>
-        <w:ind w:left="720"/>
-      </w:pPr>
-      <w:r>
-        <w:t xml:space="preserve">3. </w:t>
-      </w:r>
-      <w:proofErr w:type="spellStart"/>
-      <w:r>
-        <w:t>AttentionModelPolicy</w:t>
-      </w:r>
-      <w:proofErr w:type="spellEnd"/>
-      <w:r>
-        <w:t xml:space="preserve"> class</w:t>
-      </w:r>
-      <w:r>
-        <w:t xml:space="preserve">, a subclass of </w:t>
-      </w:r>
-      <w:proofErr w:type="spellStart"/>
-      <w:r>
-        <w:t>AutoregressivePolicy</w:t>
-      </w:r>
-      <w:proofErr w:type="spellEnd"/>
-      <w:r>
-        <w:t xml:space="preserve"> class,</w:t>
-      </w:r>
-      <w:r>
-        <w:t xml:space="preserve"> </w:t>
-      </w:r>
-      <w:r>
-        <w:t xml:space="preserve">has evolved a lot in the newest version. </w:t>
-      </w:r>
-    </w:p>
-    <w:p>
-      <w:pPr>
-        <w:ind w:left="720" w:firstLine="720"/>
-      </w:pPr>
-      <w:r>
-        <w:fldChar w:fldCharType="begin"/>
-      </w:r>
-      <w:r>
-        <w:instrText>HYPERLINK "</w:instrText>
-      </w:r>
-      <w:r>
-        <w:instrText>https://github.com/ai4co/rl4co/blob/main/rl4co/models/zoo/am/policy.py</w:instrText>
-      </w:r>
-      <w:r>
-        <w:instrText>"</w:instrText>
-      </w:r>
-      <w:r>
-        <w:fldChar w:fldCharType="separate"/>
-      </w:r>
-      <w:r>
-        <w:rPr>
-          <w:rStyle w:val="Hyperlink"/>
-        </w:rPr>
-        <w:t>https://github.c</w:t>
-      </w:r>
-      <w:r>
-        <w:rPr>
-          <w:rStyle w:val="Hyperlink"/>
-        </w:rPr>
-        <w:t>o</w:t>
-      </w:r>
-      <w:r>
-        <w:rPr>
-          <w:rStyle w:val="Hyperlink"/>
-        </w:rPr>
-        <w:t>m/ai4co/rl4co/blob/main/rl4co/models/zoo/am/policy.py</w:t>
-      </w:r>
-      <w:r>
-        <w:fldChar w:fldCharType="end"/>
-      </w:r>
-    </w:p>
-    <w:p>
-      <w:pPr>
-        <w:ind w:left="720" w:firstLine="720"/>
-      </w:pPr>
-      <w:r>
-        <w:t>This could solve the problem because it provides</w:t>
-      </w:r>
-      <w:r>
-        <w:t xml:space="preserve"> more </w:t>
-      </w:r>
-      <w:r>
-        <w:t>parameter</w:t>
-      </w:r>
-      <w:r>
-        <w:t>s</w:t>
-      </w:r>
-      <w:r>
-        <w:t xml:space="preserve"> for tuning</w:t>
-      </w:r>
-      <w:r>
-        <w:t xml:space="preserve">. These parameters are fixed in </w:t>
-      </w:r>
-      <w:r>
-        <w:t xml:space="preserve">the </w:t>
-      </w:r>
-      <w:r>
-        <w:t>current rl4co version</w:t>
-      </w:r>
-      <w:r>
-        <w:t>.</w:t>
-      </w:r>
-    </w:p>
-    <w:p>
-      <w:pPr>
-        <w:ind w:left="720" w:firstLine="720"/>
-      </w:pPr>
-      <w:r>
-        <w:lastRenderedPageBreak/>
-        <w:t xml:space="preserve">(1) </w:t>
-      </w:r>
-      <w:proofErr w:type="spellStart"/>
-      <w:r>
-        <w:t>feedforward_hidden</w:t>
-      </w:r>
-      <w:proofErr w:type="spellEnd"/>
-      <w:r>
-        <w:t>: Dimension of the hidden layer in the feedforward network</w:t>
-      </w:r>
-    </w:p>
-    <w:p>
-      <w:pPr>
-        <w:ind w:left="720" w:firstLine="720"/>
-      </w:pPr>
-      <w:r>
-        <w:t xml:space="preserve">(2) </w:t>
-      </w:r>
-      <w:proofErr w:type="spellStart"/>
-      <w:r>
-        <w:t>encoder_network</w:t>
-      </w:r>
-      <w:proofErr w:type="spellEnd"/>
-      <w:r>
-        <w:t>: Network to use for the encoder</w:t>
-      </w:r>
-    </w:p>
-    <w:p>
-      <w:pPr>
-        <w:ind w:left="720" w:firstLine="720"/>
-      </w:pPr>
-      <w:r>
-        <w:t xml:space="preserve">(3) </w:t>
-      </w:r>
-      <w:proofErr w:type="spellStart"/>
-      <w:r>
-        <w:t>linear_bias_decoder</w:t>
-      </w:r>
-      <w:proofErr w:type="spellEnd"/>
-      <w:r>
-        <w:t>: Whether to use a bias in the linear layer of the decoder</w:t>
-      </w:r>
-    </w:p>
-    <w:p>
-      <w:pPr>
-        <w:ind w:left="720" w:firstLine="720"/>
-      </w:pPr>
-      <w:r>
-        <w:t xml:space="preserve">(4) </w:t>
-      </w:r>
-      <w:proofErr w:type="spellStart"/>
-      <w:r>
-        <w:t>out_bias_pointer_attn</w:t>
-      </w:r>
-      <w:proofErr w:type="spellEnd"/>
-      <w:r>
-        <w:t>: Whether to use a bias in the pointer attention</w:t>
-      </w:r>
-    </w:p>
-    <w:p>
-      <w:pPr>
-        <w:ind w:left="720" w:firstLine="720"/>
-      </w:pPr>
-      <w:r>
-        <w:t xml:space="preserve">(5) </w:t>
-      </w:r>
-      <w:proofErr w:type="spellStart"/>
-      <w:r>
-        <w:t>check_nan</w:t>
-      </w:r>
-      <w:proofErr w:type="spellEnd"/>
-      <w:r>
-        <w:t>: Whether to check for nan values during decoding</w:t>
-      </w:r>
-    </w:p>
-    <w:p>
-      <w:r>
-        <w:tab/>
-      </w:r>
-    </w:p>
-    <w:p>
-      <w:r>
-        <w:tab/>
-        <w:t>4. Learning Rate is not optimal</w:t>
-      </w:r>
-      <w:r>
-        <w:t>:</w:t>
-      </w:r>
-    </w:p>
-    <w:p>
-      <w:r>
-        <w:tab/>
-      </w:r>
-      <w:r>
-        <w:tab/>
-      </w:r>
-    </w:p>
-    <w:p/>
-    <w:p>
-      <w:r>
-        <w:t>Experiment</w:t>
-      </w:r>
-      <w:r>
-        <w:t xml:space="preserve"> </w:t>
+      <w:r>
+        <w:t xml:space="preserve">Experiment </w:t>
       </w:r>
       <w:r>
         <w:t>Models</w:t>
@@ -499,99 +376,51 @@
       <w:r>
         <w:t xml:space="preserve">1. </w:t>
       </w:r>
+      <w:bookmarkStart w:id="0" w:name="OLE_LINK3"/>
+      <w:bookmarkStart w:id="1" w:name="OLE_LINK4"/>
       <w:r>
         <w:t>Model</w:t>
       </w:r>
       <w:r>
-        <w:t xml:space="preserve"> #1: Training on Butterfly floorplan with </w:t>
-      </w:r>
-      <w:proofErr w:type="spellStart"/>
-      <w:r>
-        <w:t>max_Epoch</w:t>
-      </w:r>
-      <w:proofErr w:type="spellEnd"/>
-      <w:r>
-        <w:t xml:space="preserve"> = 3</w:t>
-      </w:r>
-      <w:r>
-        <w:t xml:space="preserve">, </w:t>
-      </w:r>
-      <w:proofErr w:type="spellStart"/>
-      <w:r>
-        <w:t>Batch_size</w:t>
-      </w:r>
-      <w:proofErr w:type="spellEnd"/>
-      <w:r>
-        <w:t xml:space="preserve"> = 3</w:t>
-      </w:r>
-    </w:p>
-    <w:p>
-      <w:pPr>
-        <w:ind w:firstLine="200"/>
-      </w:pPr>
-      <w:r>
-        <w:t xml:space="preserve">1. Results: </w:t>
-      </w:r>
-      <w:r>
-        <w:t>Training not stable, results n</w:t>
-      </w:r>
-      <w:r>
-        <w:t>ot good, high loss for all the floorplans</w:t>
-      </w:r>
-    </w:p>
-    <w:p>
-      <w:pPr>
-        <w:ind w:firstLine="200"/>
-      </w:pPr>
-    </w:p>
-    <w:p>
-      <w:r>
-        <w:t xml:space="preserve">2. </w:t>
-      </w:r>
-      <w:r>
-        <w:t>Model</w:t>
-      </w:r>
-      <w:r>
-        <w:t xml:space="preserve"> </w:t>
-      </w:r>
-      <w:r>
-        <w:t xml:space="preserve">#2: Training on Butterfly floorplan with no </w:t>
-      </w:r>
-      <w:proofErr w:type="spellStart"/>
-      <w:r>
-        <w:t>max_Epoch</w:t>
-      </w:r>
-      <w:proofErr w:type="spellEnd"/>
-      <w:r>
-        <w:t xml:space="preserve"> limitation</w:t>
-      </w:r>
-      <w:r>
-        <w:t xml:space="preserve">, </w:t>
-      </w:r>
-      <w:bookmarkStart w:id="0" w:name="OLE_LINK9"/>
-      <w:bookmarkStart w:id="1" w:name="OLE_LINK10"/>
-      <w:proofErr w:type="spellStart"/>
-      <w:r>
-        <w:t>Batch_size</w:t>
-      </w:r>
-      <w:proofErr w:type="spellEnd"/>
-      <w:r>
-        <w:t xml:space="preserve"> = 3</w:t>
+        <w:t xml:space="preserve"> #1: </w:t>
       </w:r>
       <w:bookmarkEnd w:id="0"/>
       <w:bookmarkEnd w:id="1"/>
-    </w:p>
-    <w:p>
-      <w:r>
-        <w:t xml:space="preserve">    1. Training stops at Epoch 36 (Report “Logits contain </w:t>
-      </w:r>
-      <w:proofErr w:type="spellStart"/>
-      <w:r>
-        <w:t>NaNs</w:t>
-      </w:r>
-      <w:proofErr w:type="spellEnd"/>
-      <w:r>
-        <w:t>” error after Epoch 36)</w:t>
+      <w:r>
+        <w:t xml:space="preserve">Training on </w:t>
+      </w:r>
+      <w:bookmarkStart w:id="2" w:name="OLE_LINK5"/>
+      <w:bookmarkStart w:id="3" w:name="OLE_LINK6"/>
+      <w:r>
+        <w:t xml:space="preserve">Butterfly floorplan </w:t>
+      </w:r>
+      <w:bookmarkEnd w:id="2"/>
+      <w:bookmarkEnd w:id="3"/>
+      <w:r>
+        <w:t xml:space="preserve">with </w:t>
+      </w:r>
+      <w:bookmarkStart w:id="4" w:name="OLE_LINK7"/>
+      <w:bookmarkStart w:id="5" w:name="OLE_LINK8"/>
+      <w:r>
+        <w:t xml:space="preserve">max_Epoch </w:t>
+      </w:r>
+      <w:bookmarkEnd w:id="4"/>
+      <w:bookmarkEnd w:id="5"/>
+      <w:r>
+        <w:t>= 3</w:t>
+      </w:r>
+      <w:r>
+        <w:t xml:space="preserve">, </w:t>
+      </w:r>
+      <w:bookmarkStart w:id="6" w:name="OLE_LINK11"/>
+      <w:bookmarkStart w:id="7" w:name="OLE_LINK12"/>
+      <w:r>
+        <w:t xml:space="preserve">Batch_size </w:t>
+      </w:r>
+      <w:bookmarkEnd w:id="6"/>
+      <w:bookmarkEnd w:id="7"/>
+      <w:r>
+        <w:t>= 3</w:t>
       </w:r>
     </w:p>
     <w:p>
@@ -599,16 +428,55 @@
         <w:ind w:firstLine="200"/>
       </w:pPr>
       <w:r>
+        <w:t xml:space="preserve">1. Results: </w:t>
+      </w:r>
+      <w:r>
+        <w:t>Training not stable, results n</w:t>
+      </w:r>
+      <w:r>
+        <w:t>ot good, high loss for all the floorplans</w:t>
+      </w:r>
+    </w:p>
+    <w:p>
+      <w:pPr>
+        <w:ind w:firstLine="200"/>
+      </w:pPr>
+    </w:p>
+    <w:p>
+      <w:r>
+        <w:t xml:space="preserve">2. </w:t>
+      </w:r>
+      <w:r>
+        <w:t xml:space="preserve">Model </w:t>
+      </w:r>
+      <w:r>
+        <w:t>#2: Training on Butterfly floorplan with no max_Epoch limitation</w:t>
+      </w:r>
+      <w:r>
+        <w:t xml:space="preserve">, </w:t>
+      </w:r>
+      <w:bookmarkStart w:id="8" w:name="OLE_LINK9"/>
+      <w:bookmarkStart w:id="9" w:name="OLE_LINK10"/>
+      <w:r>
+        <w:t>Batch_size = 3</w:t>
+      </w:r>
+      <w:bookmarkEnd w:id="8"/>
+      <w:bookmarkEnd w:id="9"/>
+    </w:p>
+    <w:p>
+      <w:r>
+        <w:t xml:space="preserve">    1. Training stops at Epoch 36 (Report “Logits contain NaNs” error after Epoch 36)</w:t>
+      </w:r>
+    </w:p>
+    <w:p>
+      <w:pPr>
+        <w:ind w:firstLine="200"/>
+      </w:pPr>
+      <w:r>
         <w:t xml:space="preserve">2. Results: </w:t>
       </w:r>
       <w:r>
-        <w:t>R</w:t>
-      </w:r>
-      <w:r>
-        <w:t xml:space="preserve">esults </w:t>
-      </w:r>
-      <w:r>
-        <w:t>n</w:t>
+        <w:t>Results n</w:t>
       </w:r>
       <w:r>
         <w:t>ot good, high loss for all the floorplans</w:t>
@@ -630,26 +498,13 @@
         <w:t xml:space="preserve"> </w:t>
       </w:r>
       <w:r>
-        <w:t xml:space="preserve">#3: Training on Butterfly floorplan with no </w:t>
-      </w:r>
-      <w:proofErr w:type="spellStart"/>
-      <w:r>
-        <w:t>max_Epoch</w:t>
-      </w:r>
-      <w:proofErr w:type="spellEnd"/>
-      <w:r>
-        <w:t xml:space="preserve"> limitation</w:t>
+        <w:t>#3: Training on Butterfly floorplan with no max_Epoch limitation</w:t>
       </w:r>
       <w:r>
         <w:t xml:space="preserve">, </w:t>
       </w:r>
-      <w:proofErr w:type="spellStart"/>
-      <w:r>
-        <w:t>Batch_size</w:t>
-      </w:r>
-      <w:proofErr w:type="spellEnd"/>
-      <w:r>
-        <w:t xml:space="preserve"> = 4</w:t>
+      <w:r>
+        <w:t>Batch_size = 4</w:t>
       </w:r>
     </w:p>
     <w:p>
@@ -665,16 +520,7 @@
         <w:ind w:firstLine="200"/>
       </w:pPr>
       <w:r>
-        <w:t xml:space="preserve">2. </w:t>
-      </w:r>
-      <w:r>
-        <w:t>Results:</w:t>
-      </w:r>
-      <w:r>
-        <w:t xml:space="preserve"> </w:t>
-      </w:r>
-      <w:r>
-        <w:t>Training not stable, results not good, high loss for all the floorplans</w:t>
+        <w:t>2. Results: Training not stable, results not good, high loss for all the floorplans</w:t>
       </w:r>
     </w:p>
     <w:p>
@@ -684,45 +530,7 @@
     </w:p>
     <w:p>
       <w:r>
-        <w:t xml:space="preserve">4. Model #4: </w:t>
-      </w:r>
-      <w:r>
-        <w:t xml:space="preserve">Training on Butterfly floorplan with no </w:t>
-      </w:r>
-      <w:proofErr w:type="spellStart"/>
-      <w:r>
-        <w:t>max_Epoch</w:t>
-      </w:r>
-      <w:proofErr w:type="spellEnd"/>
-      <w:r>
-        <w:t xml:space="preserve"> limitation, </w:t>
-      </w:r>
-      <w:proofErr w:type="spellStart"/>
-      <w:r>
-        <w:t>Batch_size</w:t>
-      </w:r>
-      <w:proofErr w:type="spellEnd"/>
-      <w:r>
-        <w:t xml:space="preserve"> = 4</w:t>
-      </w:r>
-      <w:r>
-        <w:t xml:space="preserve">, </w:t>
-      </w:r>
-      <w:proofErr w:type="spellStart"/>
-      <w:r>
-        <w:t>gradient_clipping</w:t>
-      </w:r>
-      <w:proofErr w:type="spellEnd"/>
-      <w:r>
-        <w:t xml:space="preserve"> _</w:t>
-      </w:r>
-      <w:proofErr w:type="spellStart"/>
-      <w:r>
-        <w:t>val</w:t>
-      </w:r>
-      <w:proofErr w:type="spellEnd"/>
-      <w:r>
-        <w:t xml:space="preserve"> = 0.5</w:t>
+        <w:t>4. Model #4: Training on Butterfly floorplan with no max_Epoch limitation, Batch_size = 4, gradient_clipping _val = 0.5</w:t>
       </w:r>
       <w:r>
         <w:t>, “Greedy” decode for training</w:t>
@@ -736,15 +544,7 @@
         <w:ind w:firstLine="720"/>
       </w:pPr>
       <w:r>
-        <w:t xml:space="preserve">1. Training becomes normal and </w:t>
-      </w:r>
-      <w:proofErr w:type="gramStart"/>
-      <w:r>
-        <w:t>continuous,</w:t>
-      </w:r>
-      <w:proofErr w:type="gramEnd"/>
-      <w:r>
-        <w:t xml:space="preserve"> I manually stop it at 200</w:t>
+        <w:t>1. Training becomes normal and continuous, I manually stop it at 200</w:t>
       </w:r>
     </w:p>
     <w:p>
@@ -763,51 +563,23 @@
     </w:p>
     <w:p>
       <w:r>
-        <w:t>4. Model #</w:t>
-      </w:r>
-      <w:r>
-        <w:t>5</w:t>
-      </w:r>
-      <w:r>
-        <w:t xml:space="preserve">: Training on Butterfly floorplan with no </w:t>
-      </w:r>
-      <w:proofErr w:type="spellStart"/>
+        <w:t xml:space="preserve">4. Model #5: Training on Butterfly floorplan with </w:t>
+      </w:r>
+      <w:r>
+        <w:t xml:space="preserve">POMO, </w:t>
+      </w:r>
       <w:r>
         <w:t>max_Epoch</w:t>
       </w:r>
-      <w:proofErr w:type="spellEnd"/>
-      <w:r>
-        <w:t xml:space="preserve"> limitation, </w:t>
-      </w:r>
-      <w:proofErr w:type="spellStart"/>
-      <w:r>
-        <w:t>Batch_size</w:t>
-      </w:r>
-      <w:proofErr w:type="spellEnd"/>
-      <w:r>
-        <w:t xml:space="preserve"> = 4, </w:t>
-      </w:r>
-      <w:proofErr w:type="spellStart"/>
-      <w:r>
-        <w:t>gradient_clipping</w:t>
-      </w:r>
-      <w:proofErr w:type="spellEnd"/>
-      <w:r>
-        <w:t xml:space="preserve"> _</w:t>
-      </w:r>
-      <w:proofErr w:type="spellStart"/>
-      <w:r>
-        <w:t>val</w:t>
-      </w:r>
-      <w:proofErr w:type="spellEnd"/>
-      <w:r>
-        <w:t xml:space="preserve"> = 0.5, “</w:t>
-      </w:r>
-      <w:proofErr w:type="spellStart"/>
+      <w:r>
+        <w:t xml:space="preserve"> = 100</w:t>
+      </w:r>
+      <w:r>
+        <w:t>, Batch_size = 4, gradient_clipping _val = 0.5, “</w:t>
+      </w:r>
       <w:r>
         <w:t>multistart_greedy</w:t>
       </w:r>
-      <w:proofErr w:type="spellEnd"/>
       <w:r>
         <w:t>” decode for training</w:t>
       </w:r>
@@ -826,7 +598,7 @@
 </file>
 
 <file path=word/endnotes.xml><?xml version="1.0" encoding="utf-8"?>
-<w:endnotes xmlns:wpc="http://schemas.microsoft.com/office/word/2010/wordprocessingCanvas" xmlns:cx="http://schemas.microsoft.com/office/drawing/2014/chartex" xmlns:cx1="http://schemas.microsoft.com/office/drawing/2015/9/8/chartex" xmlns:cx2="http://schemas.microsoft.com/office/drawing/2015/10/21/chartex" xmlns:cx3="http://schemas.microsoft.com/office/drawing/2016/5/9/chartex" xmlns:cx4="http://schemas.microsoft.com/office/drawing/2016/5/10/chartex" xmlns:cx5="http://schemas.microsoft.com/office/drawing/2016/5/11/chartex" xmlns:cx6="http://schemas.microsoft.com/office/drawing/2016/5/12/chartex" xmlns:cx7="http://schemas.microsoft.com/office/drawing/2016/5/13/chartex" xmlns:cx8="http://schemas.microsoft.com/office/drawing/2016/5/14/chartex" xmlns:mc="http://schemas.openxmlformats.org/markup-compatibility/2006" xmlns:aink="http://schemas.microsoft.com/office/drawing/2016/ink" xmlns:am3d="http://schemas.microsoft.com/office/drawing/2017/model3d" xmlns:o="urn:schemas-microsoft-com:office:office" xmlns:oel="http://schemas.microsoft.com/office/2019/extlst" xmlns:r="http://schemas.openxmlformats.org/officeDocument/2006/relationships" xmlns:m="http://schemas.openxmlformats.org/officeDocument/2006/math" xmlns:v="urn:schemas-microsoft-com:vml" xmlns:wp14="http://schemas.microsoft.com/office/word/2010/wordprocessingDrawing" xmlns:wp="http://schemas.openxmlformats.org/drawingml/2006/wordprocessingDrawing" xmlns:w10="urn:schemas-microsoft-com:office:word" xmlns:w="http://schemas.openxmlformats.org/wordprocessingml/2006/main" xmlns:w14="http://schemas.microsoft.com/office/word/2010/wordml" xmlns:w15="http://schemas.microsoft.com/office/word/2012/wordml" xmlns:w16cex="http://schemas.microsoft.com/office/word/2018/wordml/cex" xmlns:w16cid="http://schemas.microsoft.com/office/word/2016/wordml/cid" xmlns:w16="http://schemas.microsoft.com/office/word/2018/wordml" xmlns:w16sdtdh="http://schemas.microsoft.com/office/word/2020/wordml/sdtdatahash" xmlns:w16se="http://schemas.microsoft.com/office/word/2015/wordml/symex" xmlns:wpg="http://schemas.microsoft.com/office/word/2010/wordprocessingGroup" xmlns:wpi="http://schemas.microsoft.com/office/word/2010/wordprocessingInk" xmlns:wne="http://schemas.microsoft.com/office/word/2006/wordml" xmlns:wps="http://schemas.microsoft.com/office/word/2010/wordprocessingShape" mc:Ignorable="w14 w15 w16se w16cid w16 w16cex w16sdtdh wp14">
+<w:endnotes xmlns:wpc="http://schemas.microsoft.com/office/word/2010/wordprocessingCanvas" xmlns:cx="http://schemas.microsoft.com/office/drawing/2014/chartex" xmlns:cx1="http://schemas.microsoft.com/office/drawing/2015/9/8/chartex" xmlns:cx2="http://schemas.microsoft.com/office/drawing/2015/10/21/chartex" xmlns:cx3="http://schemas.microsoft.com/office/drawing/2016/5/9/chartex" xmlns:cx4="http://schemas.microsoft.com/office/drawing/2016/5/10/chartex" xmlns:cx5="http://schemas.microsoft.com/office/drawing/2016/5/11/chartex" xmlns:cx6="http://schemas.microsoft.com/office/drawing/2016/5/12/chartex" xmlns:cx7="http://schemas.microsoft.com/office/drawing/2016/5/13/chartex" xmlns:cx8="http://schemas.microsoft.com/office/drawing/2016/5/14/chartex" xmlns:mc="http://schemas.openxmlformats.org/markup-compatibility/2006" xmlns:aink="http://schemas.microsoft.com/office/drawing/2016/ink" xmlns:am3d="http://schemas.microsoft.com/office/drawing/2017/model3d" xmlns:o="urn:schemas-microsoft-com:office:office" xmlns:oel="http://schemas.microsoft.com/office/2019/extlst" xmlns:r="http://schemas.openxmlformats.org/officeDocument/2006/relationships" xmlns:m="http://schemas.openxmlformats.org/officeDocument/2006/math" xmlns:v="urn:schemas-microsoft-com:vml" xmlns:wp14="http://schemas.microsoft.com/office/word/2010/wordprocessingDrawing" xmlns:wp="http://schemas.openxmlformats.org/drawingml/2006/wordprocessingDrawing" xmlns:w10="urn:schemas-microsoft-com:office:word" xmlns:w="http://schemas.openxmlformats.org/wordprocessingml/2006/main" xmlns:w14="http://schemas.microsoft.com/office/word/2010/wordml" xmlns:w15="http://schemas.microsoft.com/office/word/2012/wordml" xmlns:w16cex="http://schemas.microsoft.com/office/word/2018/wordml/cex" xmlns:w16cid="http://schemas.microsoft.com/office/word/2016/wordml/cid" xmlns:w16="http://schemas.microsoft.com/office/word/2018/wordml" xmlns:w16du="http://schemas.microsoft.com/office/word/2023/wordml/word16du" xmlns:w16sdtdh="http://schemas.microsoft.com/office/word/2020/wordml/sdtdatahash" xmlns:w16se="http://schemas.microsoft.com/office/word/2015/wordml/symex" xmlns:wpg="http://schemas.microsoft.com/office/word/2010/wordprocessingGroup" xmlns:wpi="http://schemas.microsoft.com/office/word/2010/wordprocessingInk" xmlns:wne="http://schemas.microsoft.com/office/word/2006/wordml" xmlns:wps="http://schemas.microsoft.com/office/word/2010/wordprocessingShape" mc:Ignorable="w14 w15 w16se w16cid w16 w16cex w16sdtdh w16du wp14">
   <w:endnote w:type="separator" w:id="-1">
     <w:p>
       <w:pPr>
@@ -851,7 +623,7 @@
 </file>
 
 <file path=word/footnotes.xml><?xml version="1.0" encoding="utf-8"?>
-<w:footnotes xmlns:wpc="http://schemas.microsoft.com/office/word/2010/wordprocessingCanvas" xmlns:cx="http://schemas.microsoft.com/office/drawing/2014/chartex" xmlns:cx1="http://schemas.microsoft.com/office/drawing/2015/9/8/chartex" xmlns:cx2="http://schemas.microsoft.com/office/drawing/2015/10/21/chartex" xmlns:cx3="http://schemas.microsoft.com/office/drawing/2016/5/9/chartex" xmlns:cx4="http://schemas.microsoft.com/office/drawing/2016/5/10/chartex" xmlns:cx5="http://schemas.microsoft.com/office/drawing/2016/5/11/chartex" xmlns:cx6="http://schemas.microsoft.com/office/drawing/2016/5/12/chartex" xmlns:cx7="http://schemas.microsoft.com/office/drawing/2016/5/13/chartex" xmlns:cx8="http://schemas.microsoft.com/office/drawing/2016/5/14/chartex" xmlns:mc="http://schemas.openxmlformats.org/markup-compatibility/2006" xmlns:aink="http://schemas.microsoft.com/office/drawing/2016/ink" xmlns:am3d="http://schemas.microsoft.com/office/drawing/2017/model3d" xmlns:o="urn:schemas-microsoft-com:office:office" xmlns:oel="http://schemas.microsoft.com/office/2019/extlst" xmlns:r="http://schemas.openxmlformats.org/officeDocument/2006/relationships" xmlns:m="http://schemas.openxmlformats.org/officeDocument/2006/math" xmlns:v="urn:schemas-microsoft-com:vml" xmlns:wp14="http://schemas.microsoft.com/office/word/2010/wordprocessingDrawing" xmlns:wp="http://schemas.openxmlformats.org/drawingml/2006/wordprocessingDrawing" xmlns:w10="urn:schemas-microsoft-com:office:word" xmlns:w="http://schemas.openxmlformats.org/wordprocessingml/2006/main" xmlns:w14="http://schemas.microsoft.com/office/word/2010/wordml" xmlns:w15="http://schemas.microsoft.com/office/word/2012/wordml" xmlns:w16cex="http://schemas.microsoft.com/office/word/2018/wordml/cex" xmlns:w16cid="http://schemas.microsoft.com/office/word/2016/wordml/cid" xmlns:w16="http://schemas.microsoft.com/office/word/2018/wordml" xmlns:w16sdtdh="http://schemas.microsoft.com/office/word/2020/wordml/sdtdatahash" xmlns:w16se="http://schemas.microsoft.com/office/word/2015/wordml/symex" xmlns:wpg="http://schemas.microsoft.com/office/word/2010/wordprocessingGroup" xmlns:wpi="http://schemas.microsoft.com/office/word/2010/wordprocessingInk" xmlns:wne="http://schemas.microsoft.com/office/word/2006/wordml" xmlns:wps="http://schemas.microsoft.com/office/word/2010/wordprocessingShape" mc:Ignorable="w14 w15 w16se w16cid w16 w16cex w16sdtdh wp14">
+<w:footnotes xmlns:wpc="http://schemas.microsoft.com/office/word/2010/wordprocessingCanvas" xmlns:cx="http://schemas.microsoft.com/office/drawing/2014/chartex" xmlns:cx1="http://schemas.microsoft.com/office/drawing/2015/9/8/chartex" xmlns:cx2="http://schemas.microsoft.com/office/drawing/2015/10/21/chartex" xmlns:cx3="http://schemas.microsoft.com/office/drawing/2016/5/9/chartex" xmlns:cx4="http://schemas.microsoft.com/office/drawing/2016/5/10/chartex" xmlns:cx5="http://schemas.microsoft.com/office/drawing/2016/5/11/chartex" xmlns:cx6="http://schemas.microsoft.com/office/drawing/2016/5/12/chartex" xmlns:cx7="http://schemas.microsoft.com/office/drawing/2016/5/13/chartex" xmlns:cx8="http://schemas.microsoft.com/office/drawing/2016/5/14/chartex" xmlns:mc="http://schemas.openxmlformats.org/markup-compatibility/2006" xmlns:aink="http://schemas.microsoft.com/office/drawing/2016/ink" xmlns:am3d="http://schemas.microsoft.com/office/drawing/2017/model3d" xmlns:o="urn:schemas-microsoft-com:office:office" xmlns:oel="http://schemas.microsoft.com/office/2019/extlst" xmlns:r="http://schemas.openxmlformats.org/officeDocument/2006/relationships" xmlns:m="http://schemas.openxmlformats.org/officeDocument/2006/math" xmlns:v="urn:schemas-microsoft-com:vml" xmlns:wp14="http://schemas.microsoft.com/office/word/2010/wordprocessingDrawing" xmlns:wp="http://schemas.openxmlformats.org/drawingml/2006/wordprocessingDrawing" xmlns:w10="urn:schemas-microsoft-com:office:word" xmlns:w="http://schemas.openxmlformats.org/wordprocessingml/2006/main" xmlns:w14="http://schemas.microsoft.com/office/word/2010/wordml" xmlns:w15="http://schemas.microsoft.com/office/word/2012/wordml" xmlns:w16cex="http://schemas.microsoft.com/office/word/2018/wordml/cex" xmlns:w16cid="http://schemas.microsoft.com/office/word/2016/wordml/cid" xmlns:w16="http://schemas.microsoft.com/office/word/2018/wordml" xmlns:w16du="http://schemas.microsoft.com/office/word/2023/wordml/word16du" xmlns:w16sdtdh="http://schemas.microsoft.com/office/word/2020/wordml/sdtdatahash" xmlns:w16se="http://schemas.microsoft.com/office/word/2015/wordml/symex" xmlns:wpg="http://schemas.microsoft.com/office/word/2010/wordprocessingGroup" xmlns:wpi="http://schemas.microsoft.com/office/word/2010/wordprocessingInk" xmlns:wne="http://schemas.microsoft.com/office/word/2006/wordml" xmlns:wps="http://schemas.microsoft.com/office/word/2010/wordprocessingShape" mc:Ignorable="w14 w15 w16se w16cid w16 w16cex w16sdtdh w16du wp14">
   <w:footnote w:type="separator" w:id="-1">
     <w:p>
       <w:pPr>
@@ -876,7 +648,7 @@
 </file>
 
 <file path=word/numbering.xml><?xml version="1.0" encoding="utf-8"?>
-<w:numbering xmlns:wpc="http://schemas.microsoft.com/office/word/2010/wordprocessingCanvas" xmlns:cx="http://schemas.microsoft.com/office/drawing/2014/chartex" xmlns:cx1="http://schemas.microsoft.com/office/drawing/2015/9/8/chartex" xmlns:cx2="http://schemas.microsoft.com/office/drawing/2015/10/21/chartex" xmlns:cx3="http://schemas.microsoft.com/office/drawing/2016/5/9/chartex" xmlns:cx4="http://schemas.microsoft.com/office/drawing/2016/5/10/chartex" xmlns:cx5="http://schemas.microsoft.com/office/drawing/2016/5/11/chartex" xmlns:cx6="http://schemas.microsoft.com/office/drawing/2016/5/12/chartex" xmlns:cx7="http://schemas.microsoft.com/office/drawing/2016/5/13/chartex" xmlns:cx8="http://schemas.microsoft.com/office/drawing/2016/5/14/chartex" xmlns:mc="http://schemas.openxmlformats.org/markup-compatibility/2006" xmlns:aink="http://schemas.microsoft.com/office/drawing/2016/ink" xmlns:am3d="http://schemas.microsoft.com/office/drawing/2017/model3d" xmlns:o="urn:schemas-microsoft-com:office:office" xmlns:oel="http://schemas.microsoft.com/office/2019/extlst" xmlns:r="http://schemas.openxmlformats.org/officeDocument/2006/relationships" xmlns:m="http://schemas.openxmlformats.org/officeDocument/2006/math" xmlns:v="urn:schemas-microsoft-com:vml" xmlns:wp14="http://schemas.microsoft.com/office/word/2010/wordprocessingDrawing" xmlns:wp="http://schemas.openxmlformats.org/drawingml/2006/wordprocessingDrawing" xmlns:w10="urn:schemas-microsoft-com:office:word" xmlns:w="http://schemas.openxmlformats.org/wordprocessingml/2006/main" xmlns:w14="http://schemas.microsoft.com/office/word/2010/wordml" xmlns:w15="http://schemas.microsoft.com/office/word/2012/wordml" xmlns:w16cex="http://schemas.microsoft.com/office/word/2018/wordml/cex" xmlns:w16cid="http://schemas.microsoft.com/office/word/2016/wordml/cid" xmlns:w16="http://schemas.microsoft.com/office/word/2018/wordml" xmlns:w16sdtdh="http://schemas.microsoft.com/office/word/2020/wordml/sdtdatahash" xmlns:w16se="http://schemas.microsoft.com/office/word/2015/wordml/symex" xmlns:wpg="http://schemas.microsoft.com/office/word/2010/wordprocessingGroup" xmlns:wpi="http://schemas.microsoft.com/office/word/2010/wordprocessingInk" xmlns:wne="http://schemas.microsoft.com/office/word/2006/wordml" xmlns:wps="http://schemas.microsoft.com/office/word/2010/wordprocessingShape" mc:Ignorable="w14 w15 w16se w16cid w16 w16cex w16sdtdh wp14">
+<w:numbering xmlns:wpc="http://schemas.microsoft.com/office/word/2010/wordprocessingCanvas" xmlns:cx="http://schemas.microsoft.com/office/drawing/2014/chartex" xmlns:cx1="http://schemas.microsoft.com/office/drawing/2015/9/8/chartex" xmlns:cx2="http://schemas.microsoft.com/office/drawing/2015/10/21/chartex" xmlns:cx3="http://schemas.microsoft.com/office/drawing/2016/5/9/chartex" xmlns:cx4="http://schemas.microsoft.com/office/drawing/2016/5/10/chartex" xmlns:cx5="http://schemas.microsoft.com/office/drawing/2016/5/11/chartex" xmlns:cx6="http://schemas.microsoft.com/office/drawing/2016/5/12/chartex" xmlns:cx7="http://schemas.microsoft.com/office/drawing/2016/5/13/chartex" xmlns:cx8="http://schemas.microsoft.com/office/drawing/2016/5/14/chartex" xmlns:mc="http://schemas.openxmlformats.org/markup-compatibility/2006" xmlns:aink="http://schemas.microsoft.com/office/drawing/2016/ink" xmlns:am3d="http://schemas.microsoft.com/office/drawing/2017/model3d" xmlns:o="urn:schemas-microsoft-com:office:office" xmlns:oel="http://schemas.microsoft.com/office/2019/extlst" xmlns:r="http://schemas.openxmlformats.org/officeDocument/2006/relationships" xmlns:m="http://schemas.openxmlformats.org/officeDocument/2006/math" xmlns:v="urn:schemas-microsoft-com:vml" xmlns:wp14="http://schemas.microsoft.com/office/word/2010/wordprocessingDrawing" xmlns:wp="http://schemas.openxmlformats.org/drawingml/2006/wordprocessingDrawing" xmlns:w10="urn:schemas-microsoft-com:office:word" xmlns:w="http://schemas.openxmlformats.org/wordprocessingml/2006/main" xmlns:w14="http://schemas.microsoft.com/office/word/2010/wordml" xmlns:w15="http://schemas.microsoft.com/office/word/2012/wordml" xmlns:w16cex="http://schemas.microsoft.com/office/word/2018/wordml/cex" xmlns:w16cid="http://schemas.microsoft.com/office/word/2016/wordml/cid" xmlns:w16="http://schemas.microsoft.com/office/word/2018/wordml" xmlns:w16du="http://schemas.microsoft.com/office/word/2023/wordml/word16du" xmlns:w16sdtdh="http://schemas.microsoft.com/office/word/2020/wordml/sdtdatahash" xmlns:w16se="http://schemas.microsoft.com/office/word/2015/wordml/symex" xmlns:wpg="http://schemas.microsoft.com/office/word/2010/wordprocessingGroup" xmlns:wpi="http://schemas.microsoft.com/office/word/2010/wordprocessingInk" xmlns:wne="http://schemas.microsoft.com/office/word/2006/wordml" xmlns:wps="http://schemas.microsoft.com/office/word/2010/wordprocessingShape" mc:Ignorable="w14 w15 w16se w16cid w16 w16cex w16sdtdh w16du wp14">
   <w:abstractNum w:abstractNumId="0" w15:restartNumberingAfterBreak="0">
     <w:nsid w:val="7A5E495D"/>
     <w:multiLevelType w:val="multilevel"/>
@@ -997,7 +769,7 @@
 </file>
 
 <file path=word/styles.xml><?xml version="1.0" encoding="utf-8"?>
-<w:styles xmlns:mc="http://schemas.openxmlformats.org/markup-compatibility/2006" xmlns:r="http://schemas.openxmlformats.org/officeDocument/2006/relationships" xmlns:w="http://schemas.openxmlformats.org/wordprocessingml/2006/main" xmlns:w14="http://schemas.microsoft.com/office/word/2010/wordml" xmlns:w15="http://schemas.microsoft.com/office/word/2012/wordml" xmlns:w16cex="http://schemas.microsoft.com/office/word/2018/wordml/cex" xmlns:w16cid="http://schemas.microsoft.com/office/word/2016/wordml/cid" xmlns:w16="http://schemas.microsoft.com/office/word/2018/wordml" xmlns:w16sdtdh="http://schemas.microsoft.com/office/word/2020/wordml/sdtdatahash" xmlns:w16se="http://schemas.microsoft.com/office/word/2015/wordml/symex" mc:Ignorable="w14 w15 w16se w16cid w16 w16cex w16sdtdh">
+<w:styles xmlns:mc="http://schemas.openxmlformats.org/markup-compatibility/2006" xmlns:r="http://schemas.openxmlformats.org/officeDocument/2006/relationships" xmlns:w="http://schemas.openxmlformats.org/wordprocessingml/2006/main" xmlns:w14="http://schemas.microsoft.com/office/word/2010/wordml" xmlns:w15="http://schemas.microsoft.com/office/word/2012/wordml" xmlns:w16cex="http://schemas.microsoft.com/office/word/2018/wordml/cex" xmlns:w16cid="http://schemas.microsoft.com/office/word/2016/wordml/cid" xmlns:w16="http://schemas.microsoft.com/office/word/2018/wordml" xmlns:w16du="http://schemas.microsoft.com/office/word/2023/wordml/word16du" xmlns:w16sdtdh="http://schemas.microsoft.com/office/word/2020/wordml/sdtdatahash" xmlns:w16se="http://schemas.microsoft.com/office/word/2015/wordml/symex" mc:Ignorable="w14 w15 w16se w16cid w16 w16cex w16sdtdh w16du">
   <w:docDefaults>
     <w:rPrDefault>
       <w:rPr>
@@ -1599,6 +1371,7 @@
   <w:style w:type="character" w:default="1" w:styleId="DefaultParagraphFont">
     <w:name w:val="Default Paragraph Font"/>
     <w:uiPriority w:val="1"/>
+    <w:semiHidden/>
     <w:unhideWhenUsed/>
   </w:style>
   <w:style w:type="table" w:default="1" w:styleId="TableNormal">

</xml_diff>